<commit_message>
Test data is added
The added files was updated according to recommendations
</commit_message>
<xml_diff>
--- a/Lesson3/BRD_Portmone_Iryna_Lukovets.docx
+++ b/Lesson3/BRD_Portmone_Iryna_Lukovets.docx
@@ -49,8 +49,6 @@
           <w:lang w:val="en-US"/>
         </w:rPr>
       </w:pPr>
-      <w:bookmarkStart w:id="0" w:name="_GoBack"/>
-      <w:bookmarkEnd w:id="0"/>
     </w:p>
     <w:p>
       <w:pPr>
@@ -700,6 +698,126 @@
         </w:rPr>
         <w:t xml:space="preserve">. </w:t>
       </w:r>
+    </w:p>
+    <w:p>
+      <w:pPr>
+        <w:rPr>
+          <w:b/>
+          <w:lang w:val="en-US"/>
+        </w:rPr>
+      </w:pPr>
+      <w:r>
+        <w:rPr>
+          <w:b/>
+          <w:lang w:val="en-US"/>
+        </w:rPr>
+        <w:t>Option 8 – Site’s header</w:t>
+      </w:r>
+    </w:p>
+    <w:p>
+      <w:pPr>
+        <w:rPr>
+          <w:b/>
+          <w:lang w:val="en-US"/>
+        </w:rPr>
+      </w:pPr>
+      <w:r>
+        <w:rPr>
+          <w:lang w:val="en-US"/>
+        </w:rPr>
+        <w:t>There is site’s header at the top part of the main screen. Also this header is visible and accessible from all pages of the site.</w:t>
+      </w:r>
+    </w:p>
+    <w:p>
+      <w:pPr>
+        <w:rPr>
+          <w:b/>
+          <w:lang w:val="en-US"/>
+        </w:rPr>
+      </w:pPr>
+      <w:r>
+        <w:rPr>
+          <w:b/>
+          <w:lang w:val="en-US"/>
+        </w:rPr>
+        <w:t xml:space="preserve">Option </w:t>
+      </w:r>
+      <w:r>
+        <w:rPr>
+          <w:b/>
+          <w:lang w:val="en-US"/>
+        </w:rPr>
+        <w:t>9</w:t>
+      </w:r>
+      <w:r>
+        <w:rPr>
+          <w:b/>
+          <w:lang w:val="en-US"/>
+        </w:rPr>
+        <w:t xml:space="preserve"> – Site’s footer</w:t>
+      </w:r>
+    </w:p>
+    <w:p>
+      <w:pPr>
+        <w:rPr>
+          <w:lang w:val="en-US"/>
+        </w:rPr>
+      </w:pPr>
+      <w:r>
+        <w:rPr>
+          <w:lang w:val="en-US"/>
+        </w:rPr>
+        <w:t xml:space="preserve">There is site’s footer at the bottom part of the main screen. Also this footer is visible and accessible from all pages of the site. </w:t>
+      </w:r>
+    </w:p>
+    <w:p>
+      <w:pPr>
+        <w:rPr>
+          <w:b/>
+          <w:lang w:val="en-US"/>
+        </w:rPr>
+      </w:pPr>
+      <w:r>
+        <w:rPr>
+          <w:b/>
+          <w:lang w:val="en-US"/>
+        </w:rPr>
+        <w:t xml:space="preserve">Option 10 – Cross-browser compatibility </w:t>
+      </w:r>
+    </w:p>
+    <w:p>
+      <w:pPr>
+        <w:rPr>
+          <w:lang w:val="en-US"/>
+        </w:rPr>
+      </w:pPr>
+      <w:bookmarkStart w:id="0" w:name="_GoBack"/>
+      <w:r>
+        <w:rPr>
+          <w:lang w:val="en-US"/>
+        </w:rPr>
+        <w:t xml:space="preserve">All options </w:t>
+      </w:r>
+      <w:r>
+        <w:rPr>
+          <w:lang w:val="en-US"/>
+        </w:rPr>
+        <w:t>of the site are accessible from any browser.</w:t>
+      </w:r>
+      <w:bookmarkEnd w:id="0"/>
+      <w:r>
+        <w:rPr>
+          <w:lang w:val="en-US"/>
+        </w:rPr>
+        <w:t xml:space="preserve"> </w:t>
+      </w:r>
+    </w:p>
+    <w:p>
+      <w:pPr>
+        <w:rPr>
+          <w:lang w:val="en-US"/>
+        </w:rPr>
+      </w:pPr>
     </w:p>
     <w:sectPr>
       <w:pgSz w:w="11906" w:h="16838"/>

</xml_diff>